<commit_message>
completed and submitted wk-2 summary
completed wk-2 summary
created zip folder to submit to LMS dashboard
</commit_message>
<xml_diff>
--- a/Assignments/Project Week 2 Summary.docx
+++ b/Assignments/Project Week 2 Summary.docx
@@ -5,6 +5,11 @@
     <w:p>
       <w:r>
         <w:t>Group Project Week 2 - Data Wrangling</w:t>
+      </w:r>
+    </w:p>
+    <w:p>
+      <w:r>
+        <w:t>Team Jupiter</w:t>
       </w:r>
     </w:p>
     <w:p/>
@@ -38,6 +43,9 @@
       <w:r>
         <w:t>Scrum Master for next week</w:t>
       </w:r>
+      <w:r>
+        <w:t xml:space="preserve"> – Ian Franklin</w:t>
+      </w:r>
     </w:p>
     <w:p>
       <w:pPr>
@@ -49,6 +57,20 @@
       <w:r>
         <w:t>List at least 5 things the team did well and will continue doing</w:t>
       </w:r>
+      <w:r>
+        <w:t>:</w:t>
+      </w:r>
+    </w:p>
+    <w:p>
+      <w:pPr>
+        <w:numPr>
+          <w:ilvl w:val="1"/>
+          <w:numId w:val="1"/>
+        </w:numPr>
+      </w:pPr>
+      <w:r>
+        <w:t>locating datasets, organizing into a team, setting up Trello, brainstorming analysis questions, and reaching out to instructors for help.</w:t>
+      </w:r>
     </w:p>
     <w:p>
       <w:pPr>
@@ -60,6 +82,31 @@
       <w:r>
         <w:t>List at least 3 things the team did poorly and how you will mitigate them next sprint</w:t>
       </w:r>
+      <w:r>
+        <w:t>:</w:t>
+      </w:r>
+    </w:p>
+    <w:p>
+      <w:pPr>
+        <w:numPr>
+          <w:ilvl w:val="1"/>
+          <w:numId w:val="1"/>
+        </w:numPr>
+      </w:pPr>
+      <w:r>
+        <w:t>Sticking to the Trello board, turning in assignments on time, and staying in contact.</w:t>
+      </w:r>
+    </w:p>
+    <w:p>
+      <w:pPr>
+        <w:numPr>
+          <w:ilvl w:val="1"/>
+          <w:numId w:val="1"/>
+        </w:numPr>
+      </w:pPr>
+      <w:r>
+        <w:t xml:space="preserve">I set up a meeting with Margaret Martinez to keep me accountable, will be more detailed when listing tasks needed and practice better time management. </w:t>
+      </w:r>
     </w:p>
     <w:p>
       <w:pPr>
@@ -69,7 +116,18 @@
         </w:numPr>
       </w:pPr>
       <w:r>
-        <w:t>List shout-outs to any team members for excelling in any way</w:t>
+        <w:t>What did you learn as a team this week?</w:t>
+      </w:r>
+    </w:p>
+    <w:p>
+      <w:pPr>
+        <w:numPr>
+          <w:ilvl w:val="1"/>
+          <w:numId w:val="1"/>
+        </w:numPr>
+      </w:pPr>
+      <w:r>
+        <w:t>Communication is the most important team need.</w:t>
       </w:r>
     </w:p>
     <w:p>
@@ -80,18 +138,18 @@
         </w:numPr>
       </w:pPr>
       <w:r>
-        <w:t>What did you learn as a team this week?</w:t>
+        <w:t>What did you learn as an individual this week?</w:t>
       </w:r>
     </w:p>
     <w:p>
       <w:pPr>
         <w:numPr>
-          <w:ilvl w:val="0"/>
+          <w:ilvl w:val="1"/>
           <w:numId w:val="1"/>
         </w:numPr>
       </w:pPr>
       <w:r>
-        <w:t>What did you learn as an individual this week?</w:t>
+        <w:t>How to better google for datasets needed.</w:t>
       </w:r>
     </w:p>
     <w:p/>
@@ -129,7 +187,7 @@
         <w:sz w:val="20"/>
       </w:rPr>
     </w:lvl>
-    <w:lvl w:ilvl="1" w:tentative="1">
+    <w:lvl w:ilvl="1">
       <w:start w:val="1"/>
       <w:numFmt w:val="bullet"/>
       <w:lvlText w:val="o"/>
@@ -387,6 +445,7 @@
     <w:lsdException w:name="HTML Sample" w:semiHidden="1" w:unhideWhenUsed="1"/>
     <w:lsdException w:name="HTML Typewriter" w:semiHidden="1" w:unhideWhenUsed="1"/>
     <w:lsdException w:name="HTML Variable" w:semiHidden="1" w:unhideWhenUsed="1"/>
+    <w:lsdException w:name="Normal Table" w:semiHidden="1" w:unhideWhenUsed="1"/>
     <w:lsdException w:name="annotation subject" w:semiHidden="1" w:unhideWhenUsed="1"/>
     <w:lsdException w:name="No List" w:semiHidden="1" w:unhideWhenUsed="1"/>
     <w:lsdException w:name="Outline List 1" w:semiHidden="1" w:unhideWhenUsed="1"/>
@@ -433,8 +492,10 @@
     <w:lsdException w:name="Table Subtle 2" w:semiHidden="1" w:unhideWhenUsed="1"/>
     <w:lsdException w:name="Table Web 1" w:semiHidden="1" w:unhideWhenUsed="1"/>
     <w:lsdException w:name="Table Web 2" w:semiHidden="1" w:unhideWhenUsed="1"/>
+    <w:lsdException w:name="Table Web 3" w:semiHidden="1" w:unhideWhenUsed="1"/>
     <w:lsdException w:name="Balloon Text" w:semiHidden="1" w:unhideWhenUsed="1"/>
     <w:lsdException w:name="Table Grid" w:uiPriority="39"/>
+    <w:lsdException w:name="Table Theme" w:semiHidden="1" w:unhideWhenUsed="1"/>
     <w:lsdException w:name="Placeholder Text" w:semiHidden="1"/>
     <w:lsdException w:name="No Spacing" w:uiPriority="1" w:qFormat="1"/>
     <w:lsdException w:name="Light Shading" w:uiPriority="60"/>
@@ -663,6 +724,7 @@
   <w:style w:type="character" w:default="1" w:styleId="DefaultParagraphFont">
     <w:name w:val="Default Paragraph Font"/>
     <w:uiPriority w:val="1"/>
+    <w:semiHidden/>
     <w:unhideWhenUsed/>
   </w:style>
   <w:style w:type="table" w:default="1" w:styleId="TableNormal">

</xml_diff>